<commit_message>
New updated VBA Scipt and Screenshot without the bonus question scripts
</commit_message>
<xml_diff>
--- a/VBA_Challenge_Screenshots.docx
+++ b/VBA_Challenge_Screenshots.docx
@@ -23,13 +23,14 @@
         <w:t>2014</w:t>
       </w:r>
     </w:p>
+    <w:p/>
     <w:p>
       <w:r>
         <w:rPr>
           <w:noProof/>
         </w:rPr>
         <w:drawing>
-          <wp:inline distT="0" distB="0" distL="0" distR="0" wp14:anchorId="08B3CF5C" wp14:editId="572485D2">
+          <wp:inline distT="0" distB="0" distL="0" distR="0" wp14:anchorId="3612CBDA" wp14:editId="02E62661">
             <wp:extent cx="5943600" cy="3341370"/>
             <wp:effectExtent l="0" t="0" r="0" b="0"/>
             <wp:docPr id="1" name="Picture 1"/>
@@ -65,16 +66,38 @@
         </w:drawing>
       </w:r>
     </w:p>
+    <w:p/>
+    <w:p>
+      <w:pPr>
+        <w:rPr>
+          <w:rFonts w:ascii="Times New Roman" w:hAnsi="Times New Roman" w:cs="Times New Roman"/>
+          <w:b/>
+          <w:bCs/>
+          <w:sz w:val="40"/>
+          <w:szCs w:val="40"/>
+        </w:rPr>
+      </w:pPr>
+      <w:r>
+        <w:rPr>
+          <w:rFonts w:ascii="Times New Roman" w:hAnsi="Times New Roman" w:cs="Times New Roman"/>
+          <w:b/>
+          <w:bCs/>
+          <w:sz w:val="40"/>
+          <w:szCs w:val="40"/>
+        </w:rPr>
+        <w:t>2015</w:t>
+      </w:r>
+    </w:p>
     <w:p>
       <w:r>
         <w:rPr>
           <w:noProof/>
         </w:rPr>
         <w:drawing>
-          <wp:inline distT="0" distB="0" distL="0" distR="0" wp14:anchorId="3E064A3D" wp14:editId="1249A7C0">
+          <wp:inline distT="0" distB="0" distL="0" distR="0" wp14:anchorId="45B2E50F" wp14:editId="3E98BC06">
             <wp:extent cx="5943600" cy="3341370"/>
             <wp:effectExtent l="0" t="0" r="0" b="0"/>
-            <wp:docPr id="2" name="Picture 2"/>
+            <wp:docPr id="3" name="Picture 3"/>
             <wp:cNvGraphicFramePr>
               <a:graphicFrameLocks xmlns:a="http://schemas.openxmlformats.org/drawingml/2006/main" noChangeAspect="1"/>
             </wp:cNvGraphicFramePr>
@@ -107,116 +130,6 @@
         </w:drawing>
       </w:r>
     </w:p>
-    <w:p/>
-    <w:p/>
-    <w:p/>
-    <w:p/>
-    <w:p>
-      <w:pPr>
-        <w:rPr>
-          <w:rFonts w:ascii="Times New Roman" w:hAnsi="Times New Roman" w:cs="Times New Roman"/>
-          <w:b/>
-          <w:bCs/>
-          <w:sz w:val="40"/>
-          <w:szCs w:val="40"/>
-        </w:rPr>
-      </w:pPr>
-      <w:r>
-        <w:rPr>
-          <w:rFonts w:ascii="Times New Roman" w:hAnsi="Times New Roman" w:cs="Times New Roman"/>
-          <w:b/>
-          <w:bCs/>
-          <w:sz w:val="40"/>
-          <w:szCs w:val="40"/>
-        </w:rPr>
-        <w:t>2015</w:t>
-      </w:r>
-    </w:p>
-    <w:p>
-      <w:r>
-        <w:rPr>
-          <w:noProof/>
-        </w:rPr>
-        <w:drawing>
-          <wp:inline distT="0" distB="0" distL="0" distR="0" wp14:anchorId="3014533E" wp14:editId="31056AFB">
-            <wp:extent cx="5943600" cy="3341370"/>
-            <wp:effectExtent l="0" t="0" r="0" b="0"/>
-            <wp:docPr id="5" name="Picture 5"/>
-            <wp:cNvGraphicFramePr>
-              <a:graphicFrameLocks xmlns:a="http://schemas.openxmlformats.org/drawingml/2006/main" noChangeAspect="1"/>
-            </wp:cNvGraphicFramePr>
-            <a:graphic xmlns:a="http://schemas.openxmlformats.org/drawingml/2006/main">
-              <a:graphicData uri="http://schemas.openxmlformats.org/drawingml/2006/picture">
-                <pic:pic xmlns:pic="http://schemas.openxmlformats.org/drawingml/2006/picture">
-                  <pic:nvPicPr>
-                    <pic:cNvPr id="1" name=""/>
-                    <pic:cNvPicPr/>
-                  </pic:nvPicPr>
-                  <pic:blipFill>
-                    <a:blip r:embed="rId6"/>
-                    <a:stretch>
-                      <a:fillRect/>
-                    </a:stretch>
-                  </pic:blipFill>
-                  <pic:spPr>
-                    <a:xfrm>
-                      <a:off x="0" y="0"/>
-                      <a:ext cx="5943600" cy="3341370"/>
-                    </a:xfrm>
-                    <a:prstGeom prst="rect">
-                      <a:avLst/>
-                    </a:prstGeom>
-                  </pic:spPr>
-                </pic:pic>
-              </a:graphicData>
-            </a:graphic>
-          </wp:inline>
-        </w:drawing>
-      </w:r>
-    </w:p>
-    <w:p>
-      <w:r>
-        <w:rPr>
-          <w:noProof/>
-        </w:rPr>
-        <w:drawing>
-          <wp:inline distT="0" distB="0" distL="0" distR="0" wp14:anchorId="61C35FCE" wp14:editId="6B22920D">
-            <wp:extent cx="5943600" cy="3341370"/>
-            <wp:effectExtent l="0" t="0" r="0" b="0"/>
-            <wp:docPr id="6" name="Picture 6"/>
-            <wp:cNvGraphicFramePr>
-              <a:graphicFrameLocks xmlns:a="http://schemas.openxmlformats.org/drawingml/2006/main" noChangeAspect="1"/>
-            </wp:cNvGraphicFramePr>
-            <a:graphic xmlns:a="http://schemas.openxmlformats.org/drawingml/2006/main">
-              <a:graphicData uri="http://schemas.openxmlformats.org/drawingml/2006/picture">
-                <pic:pic xmlns:pic="http://schemas.openxmlformats.org/drawingml/2006/picture">
-                  <pic:nvPicPr>
-                    <pic:cNvPr id="1" name=""/>
-                    <pic:cNvPicPr/>
-                  </pic:nvPicPr>
-                  <pic:blipFill>
-                    <a:blip r:embed="rId7"/>
-                    <a:stretch>
-                      <a:fillRect/>
-                    </a:stretch>
-                  </pic:blipFill>
-                  <pic:spPr>
-                    <a:xfrm>
-                      <a:off x="0" y="0"/>
-                      <a:ext cx="5943600" cy="3341370"/>
-                    </a:xfrm>
-                    <a:prstGeom prst="rect">
-                      <a:avLst/>
-                    </a:prstGeom>
-                  </pic:spPr>
-                </pic:pic>
-              </a:graphicData>
-            </a:graphic>
-          </wp:inline>
-        </w:drawing>
-      </w:r>
-    </w:p>
-    <w:p/>
     <w:p/>
     <w:p>
       <w:pPr>
@@ -254,10 +167,10 @@
           <w:noProof/>
         </w:rPr>
         <w:drawing>
-          <wp:inline distT="0" distB="0" distL="0" distR="0" wp14:anchorId="028A4E1A" wp14:editId="37E163BE">
+          <wp:inline distT="0" distB="0" distL="0" distR="0" wp14:anchorId="1E6D48D6" wp14:editId="1463015D">
             <wp:extent cx="5943600" cy="3341370"/>
             <wp:effectExtent l="0" t="0" r="0" b="0"/>
-            <wp:docPr id="7" name="Picture 7"/>
+            <wp:docPr id="4" name="Picture 4"/>
             <wp:cNvGraphicFramePr>
               <a:graphicFrameLocks xmlns:a="http://schemas.openxmlformats.org/drawingml/2006/main" noChangeAspect="1"/>
             </wp:cNvGraphicFramePr>
@@ -269,7 +182,7 @@
                     <pic:cNvPicPr/>
                   </pic:nvPicPr>
                   <pic:blipFill>
-                    <a:blip r:embed="rId8"/>
+                    <a:blip r:embed="rId6"/>
                     <a:stretch>
                       <a:fillRect/>
                     </a:stretch>
@@ -290,58 +203,6 @@
         </w:drawing>
       </w:r>
     </w:p>
-    <w:p>
-      <w:pPr>
-        <w:rPr>
-          <w:rFonts w:ascii="Times New Roman" w:hAnsi="Times New Roman" w:cs="Times New Roman"/>
-          <w:b/>
-          <w:bCs/>
-          <w:sz w:val="40"/>
-          <w:szCs w:val="40"/>
-        </w:rPr>
-      </w:pPr>
-      <w:r>
-        <w:rPr>
-          <w:noProof/>
-        </w:rPr>
-        <w:drawing>
-          <wp:inline distT="0" distB="0" distL="0" distR="0" wp14:anchorId="06922B22" wp14:editId="4A66AA71">
-            <wp:extent cx="5943600" cy="3341370"/>
-            <wp:effectExtent l="0" t="0" r="0" b="0"/>
-            <wp:docPr id="8" name="Picture 8"/>
-            <wp:cNvGraphicFramePr>
-              <a:graphicFrameLocks xmlns:a="http://schemas.openxmlformats.org/drawingml/2006/main" noChangeAspect="1"/>
-            </wp:cNvGraphicFramePr>
-            <a:graphic xmlns:a="http://schemas.openxmlformats.org/drawingml/2006/main">
-              <a:graphicData uri="http://schemas.openxmlformats.org/drawingml/2006/picture">
-                <pic:pic xmlns:pic="http://schemas.openxmlformats.org/drawingml/2006/picture">
-                  <pic:nvPicPr>
-                    <pic:cNvPr id="1" name=""/>
-                    <pic:cNvPicPr/>
-                  </pic:nvPicPr>
-                  <pic:blipFill>
-                    <a:blip r:embed="rId9"/>
-                    <a:stretch>
-                      <a:fillRect/>
-                    </a:stretch>
-                  </pic:blipFill>
-                  <pic:spPr>
-                    <a:xfrm>
-                      <a:off x="0" y="0"/>
-                      <a:ext cx="5943600" cy="3341370"/>
-                    </a:xfrm>
-                    <a:prstGeom prst="rect">
-                      <a:avLst/>
-                    </a:prstGeom>
-                  </pic:spPr>
-                </pic:pic>
-              </a:graphicData>
-            </a:graphic>
-          </wp:inline>
-        </w:drawing>
-      </w:r>
-    </w:p>
-    <w:p/>
     <w:sectPr>
       <w:pgSz w:w="12240" w:h="15840"/>
       <w:pgMar w:top="1440" w:right="1440" w:bottom="1440" w:left="1440" w:header="720" w:footer="720" w:gutter="0"/>

</xml_diff>